<commit_message>
Partie patron État du rapport terminée - diagramme de classes
</commit_message>
<xml_diff>
--- a/TP5.docx
+++ b/TP5.docx
@@ -64,20 +64,22 @@
           <w:szCs w:val="30"/>
         </w:rPr>
         <w:tab/>
-      </w:r>
-      <w:r>
+        <w:t>18/04/2021</w:t>
+      </w:r>
+    </w:p>
+    <w:p>
+      <w:pPr>
         <w:rPr>
           <w:sz w:val="30"/>
           <w:szCs w:val="30"/>
         </w:rPr>
-        <w:t>18</w:t>
-      </w:r>
+      </w:pPr>
       <w:r>
         <w:rPr>
           <w:sz w:val="30"/>
           <w:szCs w:val="30"/>
         </w:rPr>
-        <w:t>/04/2021</w:t>
+        <w:t>Amir CHERKAOUI</w:t>
       </w:r>
     </w:p>
     <w:p>
@@ -87,35 +89,14 @@
           <w:szCs w:val="30"/>
         </w:rPr>
       </w:pPr>
-      <w:r>
-        <w:rPr>
-          <w:sz w:val="30"/>
-          <w:szCs w:val="30"/>
-        </w:rPr>
-        <w:t>Amir CHERKAOUI</w:t>
-      </w:r>
     </w:p>
     <w:p>
       <w:pPr>
-        <w:rPr>
-          <w:sz w:val="30"/>
-          <w:szCs w:val="30"/>
-        </w:rPr>
-      </w:pPr>
-    </w:p>
-    <w:p>
-      <w:pPr>
         <w:pStyle w:val="Titre"/>
         <w:jc w:val="center"/>
       </w:pPr>
       <w:r>
-        <w:t>LOG2410 TP</w:t>
-      </w:r>
-      <w:r>
-        <w:t>5</w:t>
-      </w:r>
-      <w:r>
-        <w:t> : Conception à base de patrons</w:t>
+        <w:t>LOG2410 TP5 : Conception à base de patrons</w:t>
       </w:r>
     </w:p>
     <w:p/>
@@ -171,6 +152,303 @@
           <w:u w:val="single"/>
         </w:rPr>
         <w:t>:</w:t>
+      </w:r>
+    </w:p>
+    <w:p>
+      <w:pPr>
+        <w:rPr>
+          <w:sz w:val="24"/>
+          <w:szCs w:val="24"/>
+        </w:rPr>
+      </w:pPr>
+      <w:r>
+        <w:rPr>
+          <w:sz w:val="24"/>
+          <w:szCs w:val="24"/>
+        </w:rPr>
+        <w:t>L’in</w:t>
+      </w:r>
+      <w:r>
+        <w:rPr>
+          <w:sz w:val="24"/>
+          <w:szCs w:val="24"/>
+        </w:rPr>
+        <w:t xml:space="preserve">telligence artificielle de notre application </w:t>
+      </w:r>
+      <w:proofErr w:type="spellStart"/>
+      <w:r>
+        <w:rPr>
+          <w:sz w:val="24"/>
+          <w:szCs w:val="24"/>
+        </w:rPr>
+        <w:t>PolyPiano</w:t>
+      </w:r>
+      <w:proofErr w:type="spellEnd"/>
+      <w:r>
+        <w:rPr>
+          <w:sz w:val="24"/>
+          <w:szCs w:val="24"/>
+        </w:rPr>
+        <w:t xml:space="preserve"> doit accomplir de multiples tâches, toutes différentes les unes des autres (afficher la partition musicale, enregistrer et analyser la performance de l’élève, </w:t>
+      </w:r>
+      <w:proofErr w:type="spellStart"/>
+      <w:r>
+        <w:rPr>
+          <w:sz w:val="24"/>
+          <w:szCs w:val="24"/>
+        </w:rPr>
+        <w:t>ect</w:t>
+      </w:r>
+      <w:proofErr w:type="spellEnd"/>
+      <w:r>
+        <w:rPr>
+          <w:sz w:val="24"/>
+          <w:szCs w:val="24"/>
+        </w:rPr>
+        <w:t>…). De plus, il ne faut pas oublier que l’application aura différentes fonctionnalités selon si le profil utilisateur est celui d’un élève ou celui d’un professeur. C’est ici que le patron État rentre en scène, il va nous permettre de modifier</w:t>
+      </w:r>
+      <w:r>
+        <w:rPr>
+          <w:sz w:val="24"/>
+          <w:szCs w:val="24"/>
+        </w:rPr>
+        <w:t xml:space="preserve"> le comportement de la classe principale gérant l’application afin de pouvoir remplir la fonctionnalité dont l’utilisateur aura besoin à un moment donné. Cette approche va nous éviter les blocs massifs d’instances conditionnelles (if-</w:t>
+      </w:r>
+      <w:proofErr w:type="spellStart"/>
+      <w:r>
+        <w:rPr>
+          <w:sz w:val="24"/>
+          <w:szCs w:val="24"/>
+        </w:rPr>
+        <w:t>else</w:t>
+      </w:r>
+      <w:proofErr w:type="spellEnd"/>
+      <w:r>
+        <w:rPr>
+          <w:sz w:val="24"/>
+          <w:szCs w:val="24"/>
+        </w:rPr>
+        <w:t>, switch-case) qui peuvent vite devenir une faiblesse grave au fur et à mesure de l’évolution du projet.</w:t>
+      </w:r>
+    </w:p>
+    <w:p>
+      <w:pPr>
+        <w:pStyle w:val="Titre2"/>
+        <w:rPr>
+          <w:sz w:val="32"/>
+          <w:szCs w:val="32"/>
+        </w:rPr>
+      </w:pPr>
+      <w:r>
+        <w:rPr>
+          <w:sz w:val="32"/>
+          <w:szCs w:val="32"/>
+        </w:rPr>
+        <w:t>3. Discussion des avantages et des inconvénients</w:t>
+      </w:r>
+    </w:p>
+    <w:p>
+      <w:pPr>
+        <w:pStyle w:val="Paragraphedeliste"/>
+        <w:numPr>
+          <w:ilvl w:val="0"/>
+          <w:numId w:val="1"/>
+        </w:numPr>
+        <w:rPr>
+          <w:sz w:val="24"/>
+          <w:szCs w:val="24"/>
+        </w:rPr>
+      </w:pPr>
+      <w:r>
+        <w:rPr>
+          <w:sz w:val="24"/>
+          <w:szCs w:val="24"/>
+          <w:u w:val="single"/>
+        </w:rPr>
+        <w:t>Patron État :</w:t>
+      </w:r>
+    </w:p>
+    <w:p>
+      <w:pPr>
+        <w:rPr>
+          <w:sz w:val="24"/>
+          <w:szCs w:val="24"/>
+        </w:rPr>
+      </w:pPr>
+      <w:r>
+        <w:rPr>
+          <w:sz w:val="24"/>
+          <w:szCs w:val="24"/>
+        </w:rPr>
+        <w:t>Avantages :</w:t>
+      </w:r>
+    </w:p>
+    <w:p>
+      <w:pPr>
+        <w:pStyle w:val="Paragraphedeliste"/>
+        <w:numPr>
+          <w:ilvl w:val="0"/>
+          <w:numId w:val="2"/>
+        </w:numPr>
+        <w:rPr>
+          <w:sz w:val="24"/>
+          <w:szCs w:val="24"/>
+        </w:rPr>
+      </w:pPr>
+      <w:r>
+        <w:rPr>
+          <w:sz w:val="24"/>
+          <w:szCs w:val="24"/>
+        </w:rPr>
+        <w:t>Dans notre contexte, les différents états codés représentant les fonctionnalités de notre application seront chacun séparés dans des classes distinctes, ce qui assurera le respect du principe de responsabilité unique.</w:t>
+      </w:r>
+      <w:r>
+        <w:rPr>
+          <w:sz w:val="24"/>
+          <w:szCs w:val="24"/>
+        </w:rPr>
+        <w:t xml:space="preserve"> Ainsi, une fonctionnalité n’entrera pas en conflit avec une autre.</w:t>
+      </w:r>
+    </w:p>
+    <w:p>
+      <w:pPr>
+        <w:pStyle w:val="Paragraphedeliste"/>
+        <w:numPr>
+          <w:ilvl w:val="0"/>
+          <w:numId w:val="2"/>
+        </w:numPr>
+        <w:rPr>
+          <w:sz w:val="24"/>
+          <w:szCs w:val="24"/>
+        </w:rPr>
+      </w:pPr>
+      <w:r>
+        <w:rPr>
+          <w:sz w:val="24"/>
+          <w:szCs w:val="24"/>
+        </w:rPr>
+        <w:t xml:space="preserve">Il sera plus simple d’ajouter de nouveaux états; et donc classes; sans avoir à modifier les états/classes existantes. Cela améliore grandement la maintenabilité de notre application </w:t>
+      </w:r>
+      <w:proofErr w:type="spellStart"/>
+      <w:r>
+        <w:rPr>
+          <w:sz w:val="24"/>
+          <w:szCs w:val="24"/>
+        </w:rPr>
+        <w:t>PolyPiano</w:t>
+      </w:r>
+      <w:proofErr w:type="spellEnd"/>
+      <w:r>
+        <w:rPr>
+          <w:sz w:val="24"/>
+          <w:szCs w:val="24"/>
+        </w:rPr>
+        <w:t xml:space="preserve"> ainsi que son potentiel évolutif puisqu’il y sera plus facile d’y ajouter des fonctionnalités. C’est le principe ouvert/fermé.</w:t>
+      </w:r>
+    </w:p>
+    <w:p>
+      <w:pPr>
+        <w:rPr>
+          <w:sz w:val="24"/>
+          <w:szCs w:val="24"/>
+        </w:rPr>
+      </w:pPr>
+    </w:p>
+    <w:p>
+      <w:pPr>
+        <w:rPr>
+          <w:sz w:val="24"/>
+          <w:szCs w:val="24"/>
+        </w:rPr>
+      </w:pPr>
+      <w:r>
+        <w:rPr>
+          <w:sz w:val="24"/>
+          <w:szCs w:val="24"/>
+        </w:rPr>
+        <w:lastRenderedPageBreak/>
+        <w:t>Inconvénients</w:t>
+      </w:r>
+      <w:r>
+        <w:rPr>
+          <w:sz w:val="24"/>
+          <w:szCs w:val="24"/>
+        </w:rPr>
+        <w:t> :</w:t>
+      </w:r>
+    </w:p>
+    <w:p>
+      <w:pPr>
+        <w:pStyle w:val="Paragraphedeliste"/>
+        <w:numPr>
+          <w:ilvl w:val="0"/>
+          <w:numId w:val="3"/>
+        </w:numPr>
+        <w:rPr>
+          <w:sz w:val="24"/>
+          <w:szCs w:val="24"/>
+        </w:rPr>
+      </w:pPr>
+      <w:r>
+        <w:rPr>
+          <w:sz w:val="24"/>
+          <w:szCs w:val="24"/>
+        </w:rPr>
+        <w:t xml:space="preserve">Ce patron peut être excessif lorsque </w:t>
+      </w:r>
+      <w:r>
+        <w:rPr>
+          <w:sz w:val="24"/>
+          <w:szCs w:val="24"/>
+        </w:rPr>
+        <w:t>l’on n’a pas</w:t>
+      </w:r>
+      <w:r>
+        <w:rPr>
+          <w:sz w:val="24"/>
+          <w:szCs w:val="24"/>
+        </w:rPr>
+        <w:t xml:space="preserve"> beaucoup d’états ou de transitions à implémenter.</w:t>
+      </w:r>
+      <w:r>
+        <w:rPr>
+          <w:sz w:val="24"/>
+          <w:szCs w:val="24"/>
+        </w:rPr>
+        <w:t xml:space="preserve"> Si l’application </w:t>
+      </w:r>
+      <w:proofErr w:type="spellStart"/>
+      <w:r>
+        <w:rPr>
+          <w:sz w:val="24"/>
+          <w:szCs w:val="24"/>
+        </w:rPr>
+        <w:t>PolyPiano</w:t>
+      </w:r>
+      <w:proofErr w:type="spellEnd"/>
+      <w:r>
+        <w:rPr>
+          <w:sz w:val="24"/>
+          <w:szCs w:val="24"/>
+        </w:rPr>
+        <w:t xml:space="preserve"> finit par contenir moins de fonctionnalités que prévu, on se sera compliqué la tâche pour rien.</w:t>
+      </w:r>
+    </w:p>
+    <w:p/>
+    <w:p>
+      <w:pPr>
+        <w:pStyle w:val="Titre2"/>
+        <w:rPr>
+          <w:sz w:val="32"/>
+          <w:szCs w:val="32"/>
+        </w:rPr>
+      </w:pPr>
+      <w:r>
+        <w:rPr>
+          <w:sz w:val="32"/>
+          <w:szCs w:val="32"/>
+        </w:rPr>
+        <w:t>4. Les diagrammes de classes détaillés</w:t>
       </w:r>
     </w:p>
     <w:p/>
@@ -187,9 +465,235 @@
 <file path=word/numbering.xml><?xml version="1.0" encoding="utf-8"?>
 <w:numbering xmlns:wpc="http://schemas.microsoft.com/office/word/2010/wordprocessingCanvas" xmlns:cx="http://schemas.microsoft.com/office/drawing/2014/chartex" xmlns:cx1="http://schemas.microsoft.com/office/drawing/2015/9/8/chartex" xmlns:cx2="http://schemas.microsoft.com/office/drawing/2015/10/21/chartex" xmlns:cx3="http://schemas.microsoft.com/office/drawing/2016/5/9/chartex" xmlns:cx4="http://schemas.microsoft.com/office/drawing/2016/5/10/chartex" xmlns:cx5="http://schemas.microsoft.com/office/drawing/2016/5/11/chartex" xmlns:cx6="http://schemas.microsoft.com/office/drawing/2016/5/12/chartex" xmlns:cx7="http://schemas.microsoft.com/office/drawing/2016/5/13/chartex" xmlns:cx8="http://schemas.microsoft.com/office/drawing/2016/5/14/chartex" xmlns:mc="http://schemas.openxmlformats.org/markup-compatibility/2006" xmlns:aink="http://schemas.microsoft.com/office/drawing/2016/ink" xmlns:am3d="http://schemas.microsoft.com/office/drawing/2017/model3d" xmlns:o="urn:schemas-microsoft-com:office:office" xmlns:r="http://schemas.openxmlformats.org/officeDocument/2006/relationships" xmlns:m="http://schemas.openxmlformats.org/officeDocument/2006/math" xmlns:v="urn:schemas-microsoft-com:vml" xmlns:wp14="http://schemas.microsoft.com/office/word/2010/wordprocessingDrawing" xmlns:wp="http://schemas.openxmlformats.org/drawingml/2006/wordprocessingDrawing" xmlns:w10="urn:schemas-microsoft-com:office:word" xmlns:w="http://schemas.openxmlformats.org/wordprocessingml/2006/main" xmlns:w14="http://schemas.microsoft.com/office/word/2010/wordml" xmlns:w15="http://schemas.microsoft.com/office/word/2012/wordml" xmlns:w16cex="http://schemas.microsoft.com/office/word/2018/wordml/cex" xmlns:w16cid="http://schemas.microsoft.com/office/word/2016/wordml/cid" xmlns:w16="http://schemas.microsoft.com/office/word/2018/wordml" xmlns:w16sdtdh="http://schemas.microsoft.com/office/word/2020/wordml/sdtdatahash" xmlns:w16se="http://schemas.microsoft.com/office/word/2015/wordml/symex" xmlns:wpg="http://schemas.microsoft.com/office/word/2010/wordprocessingGroup" xmlns:wpi="http://schemas.microsoft.com/office/word/2010/wordprocessingInk" xmlns:wne="http://schemas.microsoft.com/office/word/2006/wordml" xmlns:wps="http://schemas.microsoft.com/office/word/2010/wordprocessingShape" mc:Ignorable="w14 w15 w16se w16cid w16 w16cex w16sdtdh wp14">
   <w:abstractNum w:abstractNumId="0" w15:restartNumberingAfterBreak="0">
+    <w:nsid w:val="14CC7DD1"/>
+    <w:multiLevelType w:val="hybridMultilevel"/>
+    <w:tmpl w:val="198C9654"/>
+    <w:lvl w:ilvl="0" w:tplc="0C0C000B">
+      <w:start w:val="1"/>
+      <w:numFmt w:val="bullet"/>
+      <w:lvlText w:val=""/>
+      <w:lvlJc w:val="left"/>
+      <w:pPr>
+        <w:ind w:left="720" w:hanging="360"/>
+      </w:pPr>
+      <w:rPr>
+        <w:rFonts w:ascii="Wingdings" w:hAnsi="Wingdings" w:hint="default"/>
+      </w:rPr>
+    </w:lvl>
+    <w:lvl w:ilvl="1" w:tplc="0C0C0003" w:tentative="1">
+      <w:start w:val="1"/>
+      <w:numFmt w:val="bullet"/>
+      <w:lvlText w:val="o"/>
+      <w:lvlJc w:val="left"/>
+      <w:pPr>
+        <w:ind w:left="1440" w:hanging="360"/>
+      </w:pPr>
+      <w:rPr>
+        <w:rFonts w:ascii="Courier New" w:hAnsi="Courier New" w:cs="Courier New" w:hint="default"/>
+      </w:rPr>
+    </w:lvl>
+    <w:lvl w:ilvl="2" w:tplc="0C0C0005" w:tentative="1">
+      <w:start w:val="1"/>
+      <w:numFmt w:val="bullet"/>
+      <w:lvlText w:val=""/>
+      <w:lvlJc w:val="left"/>
+      <w:pPr>
+        <w:ind w:left="2160" w:hanging="360"/>
+      </w:pPr>
+      <w:rPr>
+        <w:rFonts w:ascii="Wingdings" w:hAnsi="Wingdings" w:hint="default"/>
+      </w:rPr>
+    </w:lvl>
+    <w:lvl w:ilvl="3" w:tplc="0C0C0001" w:tentative="1">
+      <w:start w:val="1"/>
+      <w:numFmt w:val="bullet"/>
+      <w:lvlText w:val=""/>
+      <w:lvlJc w:val="left"/>
+      <w:pPr>
+        <w:ind w:left="2880" w:hanging="360"/>
+      </w:pPr>
+      <w:rPr>
+        <w:rFonts w:ascii="Symbol" w:hAnsi="Symbol" w:hint="default"/>
+      </w:rPr>
+    </w:lvl>
+    <w:lvl w:ilvl="4" w:tplc="0C0C0003" w:tentative="1">
+      <w:start w:val="1"/>
+      <w:numFmt w:val="bullet"/>
+      <w:lvlText w:val="o"/>
+      <w:lvlJc w:val="left"/>
+      <w:pPr>
+        <w:ind w:left="3600" w:hanging="360"/>
+      </w:pPr>
+      <w:rPr>
+        <w:rFonts w:ascii="Courier New" w:hAnsi="Courier New" w:cs="Courier New" w:hint="default"/>
+      </w:rPr>
+    </w:lvl>
+    <w:lvl w:ilvl="5" w:tplc="0C0C0005" w:tentative="1">
+      <w:start w:val="1"/>
+      <w:numFmt w:val="bullet"/>
+      <w:lvlText w:val=""/>
+      <w:lvlJc w:val="left"/>
+      <w:pPr>
+        <w:ind w:left="4320" w:hanging="360"/>
+      </w:pPr>
+      <w:rPr>
+        <w:rFonts w:ascii="Wingdings" w:hAnsi="Wingdings" w:hint="default"/>
+      </w:rPr>
+    </w:lvl>
+    <w:lvl w:ilvl="6" w:tplc="0C0C0001" w:tentative="1">
+      <w:start w:val="1"/>
+      <w:numFmt w:val="bullet"/>
+      <w:lvlText w:val=""/>
+      <w:lvlJc w:val="left"/>
+      <w:pPr>
+        <w:ind w:left="5040" w:hanging="360"/>
+      </w:pPr>
+      <w:rPr>
+        <w:rFonts w:ascii="Symbol" w:hAnsi="Symbol" w:hint="default"/>
+      </w:rPr>
+    </w:lvl>
+    <w:lvl w:ilvl="7" w:tplc="0C0C0003" w:tentative="1">
+      <w:start w:val="1"/>
+      <w:numFmt w:val="bullet"/>
+      <w:lvlText w:val="o"/>
+      <w:lvlJc w:val="left"/>
+      <w:pPr>
+        <w:ind w:left="5760" w:hanging="360"/>
+      </w:pPr>
+      <w:rPr>
+        <w:rFonts w:ascii="Courier New" w:hAnsi="Courier New" w:cs="Courier New" w:hint="default"/>
+      </w:rPr>
+    </w:lvl>
+    <w:lvl w:ilvl="8" w:tplc="0C0C0005" w:tentative="1">
+      <w:start w:val="1"/>
+      <w:numFmt w:val="bullet"/>
+      <w:lvlText w:val=""/>
+      <w:lvlJc w:val="left"/>
+      <w:pPr>
+        <w:ind w:left="6480" w:hanging="360"/>
+      </w:pPr>
+      <w:rPr>
+        <w:rFonts w:ascii="Wingdings" w:hAnsi="Wingdings" w:hint="default"/>
+      </w:rPr>
+    </w:lvl>
+  </w:abstractNum>
+  <w:abstractNum w:abstractNumId="1" w15:restartNumberingAfterBreak="0">
+    <w:nsid w:val="314154A7"/>
+    <w:multiLevelType w:val="hybridMultilevel"/>
+    <w:tmpl w:val="8FBA3516"/>
+    <w:lvl w:ilvl="0" w:tplc="0C0C000B">
+      <w:start w:val="1"/>
+      <w:numFmt w:val="bullet"/>
+      <w:lvlText w:val=""/>
+      <w:lvlJc w:val="left"/>
+      <w:pPr>
+        <w:ind w:left="720" w:hanging="360"/>
+      </w:pPr>
+      <w:rPr>
+        <w:rFonts w:ascii="Wingdings" w:hAnsi="Wingdings" w:hint="default"/>
+      </w:rPr>
+    </w:lvl>
+    <w:lvl w:ilvl="1" w:tplc="0C0C0003" w:tentative="1">
+      <w:start w:val="1"/>
+      <w:numFmt w:val="bullet"/>
+      <w:lvlText w:val="o"/>
+      <w:lvlJc w:val="left"/>
+      <w:pPr>
+        <w:ind w:left="1440" w:hanging="360"/>
+      </w:pPr>
+      <w:rPr>
+        <w:rFonts w:ascii="Courier New" w:hAnsi="Courier New" w:cs="Courier New" w:hint="default"/>
+      </w:rPr>
+    </w:lvl>
+    <w:lvl w:ilvl="2" w:tplc="0C0C0005" w:tentative="1">
+      <w:start w:val="1"/>
+      <w:numFmt w:val="bullet"/>
+      <w:lvlText w:val=""/>
+      <w:lvlJc w:val="left"/>
+      <w:pPr>
+        <w:ind w:left="2160" w:hanging="360"/>
+      </w:pPr>
+      <w:rPr>
+        <w:rFonts w:ascii="Wingdings" w:hAnsi="Wingdings" w:hint="default"/>
+      </w:rPr>
+    </w:lvl>
+    <w:lvl w:ilvl="3" w:tplc="0C0C0001" w:tentative="1">
+      <w:start w:val="1"/>
+      <w:numFmt w:val="bullet"/>
+      <w:lvlText w:val=""/>
+      <w:lvlJc w:val="left"/>
+      <w:pPr>
+        <w:ind w:left="2880" w:hanging="360"/>
+      </w:pPr>
+      <w:rPr>
+        <w:rFonts w:ascii="Symbol" w:hAnsi="Symbol" w:hint="default"/>
+      </w:rPr>
+    </w:lvl>
+    <w:lvl w:ilvl="4" w:tplc="0C0C0003" w:tentative="1">
+      <w:start w:val="1"/>
+      <w:numFmt w:val="bullet"/>
+      <w:lvlText w:val="o"/>
+      <w:lvlJc w:val="left"/>
+      <w:pPr>
+        <w:ind w:left="3600" w:hanging="360"/>
+      </w:pPr>
+      <w:rPr>
+        <w:rFonts w:ascii="Courier New" w:hAnsi="Courier New" w:cs="Courier New" w:hint="default"/>
+      </w:rPr>
+    </w:lvl>
+    <w:lvl w:ilvl="5" w:tplc="0C0C0005" w:tentative="1">
+      <w:start w:val="1"/>
+      <w:numFmt w:val="bullet"/>
+      <w:lvlText w:val=""/>
+      <w:lvlJc w:val="left"/>
+      <w:pPr>
+        <w:ind w:left="4320" w:hanging="360"/>
+      </w:pPr>
+      <w:rPr>
+        <w:rFonts w:ascii="Wingdings" w:hAnsi="Wingdings" w:hint="default"/>
+      </w:rPr>
+    </w:lvl>
+    <w:lvl w:ilvl="6" w:tplc="0C0C0001" w:tentative="1">
+      <w:start w:val="1"/>
+      <w:numFmt w:val="bullet"/>
+      <w:lvlText w:val=""/>
+      <w:lvlJc w:val="left"/>
+      <w:pPr>
+        <w:ind w:left="5040" w:hanging="360"/>
+      </w:pPr>
+      <w:rPr>
+        <w:rFonts w:ascii="Symbol" w:hAnsi="Symbol" w:hint="default"/>
+      </w:rPr>
+    </w:lvl>
+    <w:lvl w:ilvl="7" w:tplc="0C0C0003" w:tentative="1">
+      <w:start w:val="1"/>
+      <w:numFmt w:val="bullet"/>
+      <w:lvlText w:val="o"/>
+      <w:lvlJc w:val="left"/>
+      <w:pPr>
+        <w:ind w:left="5760" w:hanging="360"/>
+      </w:pPr>
+      <w:rPr>
+        <w:rFonts w:ascii="Courier New" w:hAnsi="Courier New" w:cs="Courier New" w:hint="default"/>
+      </w:rPr>
+    </w:lvl>
+    <w:lvl w:ilvl="8" w:tplc="0C0C0005" w:tentative="1">
+      <w:start w:val="1"/>
+      <w:numFmt w:val="bullet"/>
+      <w:lvlText w:val=""/>
+      <w:lvlJc w:val="left"/>
+      <w:pPr>
+        <w:ind w:left="6480" w:hanging="360"/>
+      </w:pPr>
+      <w:rPr>
+        <w:rFonts w:ascii="Wingdings" w:hAnsi="Wingdings" w:hint="default"/>
+      </w:rPr>
+    </w:lvl>
+  </w:abstractNum>
+  <w:abstractNum w:abstractNumId="2" w15:restartNumberingAfterBreak="0">
     <w:nsid w:val="6B5575FC"/>
     <w:multiLevelType w:val="hybridMultilevel"/>
-    <w:tmpl w:val="251E6D48"/>
+    <w:tmpl w:val="2CAE7E4C"/>
     <w:lvl w:ilvl="0" w:tplc="0C0C0001">
       <w:start w:val="1"/>
       <w:numFmt w:val="bullet"/>
@@ -300,6 +804,12 @@
     </w:lvl>
   </w:abstractNum>
   <w:num w:numId="1">
+    <w:abstractNumId w:val="2"/>
+  </w:num>
+  <w:num w:numId="2">
+    <w:abstractNumId w:val="1"/>
+  </w:num>
+  <w:num w:numId="3">
     <w:abstractNumId w:val="0"/>
   </w:num>
 </w:numbering>
@@ -729,6 +1239,28 @@
       <w:szCs w:val="32"/>
     </w:rPr>
   </w:style>
+  <w:style w:type="paragraph" w:styleId="Titre2">
+    <w:name w:val="heading 2"/>
+    <w:basedOn w:val="Normal"/>
+    <w:next w:val="Normal"/>
+    <w:link w:val="Titre2Car"/>
+    <w:uiPriority w:val="9"/>
+    <w:unhideWhenUsed/>
+    <w:qFormat/>
+    <w:rsid w:val="00582D7B"/>
+    <w:pPr>
+      <w:keepNext/>
+      <w:keepLines/>
+      <w:spacing w:before="40" w:after="0" w:line="259" w:lineRule="auto"/>
+      <w:outlineLvl w:val="1"/>
+    </w:pPr>
+    <w:rPr>
+      <w:rFonts w:asciiTheme="majorHAnsi" w:eastAsiaTheme="majorEastAsia" w:hAnsiTheme="majorHAnsi" w:cstheme="majorBidi"/>
+      <w:color w:val="2F5496" w:themeColor="accent1" w:themeShade="BF"/>
+      <w:sz w:val="26"/>
+      <w:szCs w:val="26"/>
+    </w:rPr>
+  </w:style>
   <w:style w:type="character" w:default="1" w:styleId="Policepardfaut">
     <w:name w:val="Default Paragraph Font"/>
     <w:uiPriority w:val="1"/>
@@ -813,6 +1345,19 @@
       <w:ind w:left="720"/>
       <w:contextualSpacing/>
     </w:pPr>
+  </w:style>
+  <w:style w:type="character" w:customStyle="1" w:styleId="Titre2Car">
+    <w:name w:val="Titre 2 Car"/>
+    <w:basedOn w:val="Policepardfaut"/>
+    <w:link w:val="Titre2"/>
+    <w:uiPriority w:val="9"/>
+    <w:rsid w:val="00582D7B"/>
+    <w:rPr>
+      <w:rFonts w:asciiTheme="majorHAnsi" w:eastAsiaTheme="majorEastAsia" w:hAnsiTheme="majorHAnsi" w:cstheme="majorBidi"/>
+      <w:color w:val="2F5496" w:themeColor="accent1" w:themeShade="BF"/>
+      <w:sz w:val="26"/>
+      <w:szCs w:val="26"/>
+    </w:rPr>
   </w:style>
 </w:styles>
 </file>

</xml_diff>

<commit_message>
Ajout d'un inconvenient, partie Amir finie
</commit_message>
<xml_diff>
--- a/TP5.docx
+++ b/TP5.docx
@@ -768,6 +768,27 @@
     </w:p>
     <w:p>
       <w:pPr>
+        <w:pStyle w:val="ListParagraph"/>
+        <w:numPr>
+          <w:ilvl w:val="0"/>
+          <w:numId w:val="6"/>
+        </w:numPr>
+        <w:spacing w:line="259" w:lineRule="auto"/>
+        <w:rPr>
+          <w:sz w:val="24"/>
+          <w:szCs w:val="24"/>
+        </w:rPr>
+      </w:pPr>
+      <w:r>
+        <w:rPr>
+          <w:sz w:val="24"/>
+          <w:szCs w:val="24"/>
+        </w:rPr>
+        <w:t>S’il y a une mauvaise conception dans notre implémentation, le patron Singleton peut masquer cela, et causer des problèmes plus tard.</w:t>
+      </w:r>
+    </w:p>
+    <w:p>
+      <w:pPr>
         <w:rPr>
           <w:sz w:val="24"/>
           <w:szCs w:val="24"/>
@@ -788,7 +809,6 @@
           <w:sz w:val="32"/>
           <w:szCs w:val="32"/>
         </w:rPr>
-        <w:lastRenderedPageBreak/>
         <w:t>4. Les diagrammes de classes détaillés</w:t>
       </w:r>
     </w:p>

</xml_diff>